<commit_message>
Fix language comment + Add two subsubsections
</commit_message>
<xml_diff>
--- a/proposal/Arabic dialect project proposal.docx
+++ b/proposal/Arabic dialect project proposal.docx
@@ -120,13 +120,13 @@
           <w:noProof/>
         </w:rPr>
         <w:drawing>
-          <wp:anchor distT="114300" distB="114300" distL="114300" distR="114300" simplePos="0" relativeHeight="251659264" behindDoc="0" locked="0" layoutInCell="1" hidden="0" allowOverlap="1" wp14:anchorId="6CF9290F" wp14:editId="2DA911FF">
+          <wp:anchor distT="114300" distB="114300" distL="114300" distR="114300" simplePos="0" relativeHeight="251659264" behindDoc="0" locked="0" layoutInCell="1" hidden="0" allowOverlap="1" wp14:anchorId="6CF9290F" wp14:editId="7AFF1447">
             <wp:simplePos x="0" y="0"/>
-            <wp:positionH relativeFrom="column">
-              <wp:posOffset>1698625</wp:posOffset>
+            <wp:positionH relativeFrom="margin">
+              <wp:align>center</wp:align>
             </wp:positionH>
             <wp:positionV relativeFrom="paragraph">
-              <wp:posOffset>171450</wp:posOffset>
+              <wp:posOffset>123825</wp:posOffset>
             </wp:positionV>
             <wp:extent cx="2155825" cy="2084558"/>
             <wp:effectExtent l="0" t="0" r="0" b="0"/>
@@ -295,6 +295,7 @@
         </w:rPr>
         <w:t xml:space="preserve">   Mohand Alrasheed</w:t>
       </w:r>
+      <w:proofErr w:type="gramStart"/>
       <w:r>
         <w:rPr>
           <w:rFonts w:ascii="Times New Roman" w:eastAsia="Times New Roman" w:hAnsi="Times New Roman" w:cs="Times New Roman"/>
@@ -311,6 +312,14 @@
           <w:szCs w:val="36"/>
         </w:rPr>
         <w:tab/>
+      </w:r>
+      <w:proofErr w:type="gramEnd"/>
+      <w:r>
+        <w:rPr>
+          <w:rFonts w:ascii="Times New Roman" w:eastAsia="Times New Roman" w:hAnsi="Times New Roman" w:cs="Times New Roman"/>
+          <w:sz w:val="36"/>
+          <w:szCs w:val="36"/>
+        </w:rPr>
         <w:t>439101298</w:t>
       </w:r>
     </w:p>
@@ -330,8 +339,18 @@
           <w:sz w:val="36"/>
           <w:szCs w:val="36"/>
         </w:rPr>
-        <w:t xml:space="preserve">   Khalid Albader</w:t>
-      </w:r>
+        <w:t xml:space="preserve">   Khalid </w:t>
+      </w:r>
+      <w:proofErr w:type="spellStart"/>
+      <w:r>
+        <w:rPr>
+          <w:rFonts w:ascii="Times New Roman" w:eastAsia="Times New Roman" w:hAnsi="Times New Roman" w:cs="Times New Roman"/>
+          <w:sz w:val="36"/>
+          <w:szCs w:val="36"/>
+        </w:rPr>
+        <w:t>Albader</w:t>
+      </w:r>
+      <w:proofErr w:type="spellEnd"/>
       <w:r>
         <w:rPr>
           <w:rFonts w:ascii="Times New Roman" w:eastAsia="Times New Roman" w:hAnsi="Times New Roman" w:cs="Times New Roman"/>
@@ -340,6 +359,7 @@
         </w:rPr>
         <w:tab/>
       </w:r>
+      <w:proofErr w:type="gramStart"/>
       <w:r>
         <w:rPr>
           <w:rFonts w:ascii="Times New Roman" w:eastAsia="Times New Roman" w:hAnsi="Times New Roman" w:cs="Times New Roman"/>
@@ -356,6 +376,14 @@
           <w:szCs w:val="36"/>
         </w:rPr>
         <w:tab/>
+      </w:r>
+      <w:proofErr w:type="gramEnd"/>
+      <w:r>
+        <w:rPr>
+          <w:rFonts w:ascii="Times New Roman" w:eastAsia="Times New Roman" w:hAnsi="Times New Roman" w:cs="Times New Roman"/>
+          <w:sz w:val="36"/>
+          <w:szCs w:val="36"/>
+        </w:rPr>
         <w:t>439101990</w:t>
       </w:r>
     </w:p>
@@ -375,8 +403,18 @@
           <w:sz w:val="36"/>
           <w:szCs w:val="36"/>
         </w:rPr>
-        <w:t xml:space="preserve">   Abdulrahman Alshawi</w:t>
-      </w:r>
+        <w:t xml:space="preserve">   Abdulrahman </w:t>
+      </w:r>
+      <w:proofErr w:type="spellStart"/>
+      <w:r>
+        <w:rPr>
+          <w:rFonts w:ascii="Times New Roman" w:eastAsia="Times New Roman" w:hAnsi="Times New Roman" w:cs="Times New Roman"/>
+          <w:sz w:val="36"/>
+          <w:szCs w:val="36"/>
+        </w:rPr>
+        <w:t>Alshawi</w:t>
+      </w:r>
+      <w:proofErr w:type="spellEnd"/>
       <w:r>
         <w:rPr>
           <w:rFonts w:ascii="Times New Roman" w:eastAsia="Times New Roman" w:hAnsi="Times New Roman" w:cs="Times New Roman"/>
@@ -412,8 +450,18 @@
           <w:sz w:val="36"/>
           <w:szCs w:val="36"/>
         </w:rPr>
-        <w:t xml:space="preserve">   Abdullah Alsuwailem</w:t>
-      </w:r>
+        <w:t xml:space="preserve">   Abdullah </w:t>
+      </w:r>
+      <w:proofErr w:type="spellStart"/>
+      <w:r>
+        <w:rPr>
+          <w:rFonts w:ascii="Times New Roman" w:eastAsia="Times New Roman" w:hAnsi="Times New Roman" w:cs="Times New Roman"/>
+          <w:sz w:val="36"/>
+          <w:szCs w:val="36"/>
+        </w:rPr>
+        <w:t>Alsuwailem</w:t>
+      </w:r>
+      <w:proofErr w:type="spellEnd"/>
       <w:r>
         <w:rPr>
           <w:rFonts w:ascii="Times New Roman" w:eastAsia="Times New Roman" w:hAnsi="Times New Roman" w:cs="Times New Roman"/>
@@ -449,8 +497,36 @@
           <w:sz w:val="36"/>
           <w:szCs w:val="36"/>
         </w:rPr>
-        <w:t xml:space="preserve">   Musaad Alqubayl</w:t>
-      </w:r>
+        <w:t xml:space="preserve">   </w:t>
+      </w:r>
+      <w:proofErr w:type="spellStart"/>
+      <w:r>
+        <w:rPr>
+          <w:rFonts w:ascii="Times New Roman" w:eastAsia="Times New Roman" w:hAnsi="Times New Roman" w:cs="Times New Roman"/>
+          <w:sz w:val="36"/>
+          <w:szCs w:val="36"/>
+        </w:rPr>
+        <w:t>Musaad</w:t>
+      </w:r>
+      <w:proofErr w:type="spellEnd"/>
+      <w:r>
+        <w:rPr>
+          <w:rFonts w:ascii="Times New Roman" w:eastAsia="Times New Roman" w:hAnsi="Times New Roman" w:cs="Times New Roman"/>
+          <w:sz w:val="36"/>
+          <w:szCs w:val="36"/>
+        </w:rPr>
+        <w:t xml:space="preserve"> </w:t>
+      </w:r>
+      <w:proofErr w:type="spellStart"/>
+      <w:r>
+        <w:rPr>
+          <w:rFonts w:ascii="Times New Roman" w:eastAsia="Times New Roman" w:hAnsi="Times New Roman" w:cs="Times New Roman"/>
+          <w:sz w:val="36"/>
+          <w:szCs w:val="36"/>
+        </w:rPr>
+        <w:t>Alqubayl</w:t>
+      </w:r>
+      <w:proofErr w:type="spellEnd"/>
       <w:r>
         <w:rPr>
           <w:rFonts w:ascii="Times New Roman" w:eastAsia="Times New Roman" w:hAnsi="Times New Roman" w:cs="Times New Roman"/>
@@ -524,8 +600,18 @@
           <w:sz w:val="36"/>
           <w:szCs w:val="36"/>
         </w:rPr>
-        <w:t>Dr. Nasser Alsadhan</w:t>
-      </w:r>
+        <w:t xml:space="preserve">Dr. Nasser </w:t>
+      </w:r>
+      <w:proofErr w:type="spellStart"/>
+      <w:r>
+        <w:rPr>
+          <w:rFonts w:ascii="Times New Roman" w:eastAsia="Times New Roman" w:hAnsi="Times New Roman" w:cs="Times New Roman"/>
+          <w:sz w:val="36"/>
+          <w:szCs w:val="36"/>
+        </w:rPr>
+        <w:t>Alsadhan</w:t>
+      </w:r>
+      <w:proofErr w:type="spellEnd"/>
     </w:p>
     <w:p>
       <w:pPr>
@@ -569,8 +655,19 @@
           <w:sz w:val="32"/>
           <w:szCs w:val="32"/>
         </w:rPr>
-        <w:t xml:space="preserve"> project for the degree of Bachelor in Computer Science</w:t>
-      </w:r>
+        <w:t xml:space="preserve"> project for the degree of </w:t>
+      </w:r>
+      <w:proofErr w:type="gramStart"/>
+      <w:r>
+        <w:rPr>
+          <w:rFonts w:ascii="Times New Roman" w:eastAsia="Times New Roman" w:hAnsi="Times New Roman" w:cs="Times New Roman"/>
+          <w:color w:val="000000"/>
+          <w:sz w:val="32"/>
+          <w:szCs w:val="32"/>
+        </w:rPr>
+        <w:t>Bachelor in Computer Science</w:t>
+      </w:r>
+      <w:proofErr w:type="gramEnd"/>
     </w:p>
     <w:p>
       <w:pPr>
@@ -745,8 +842,7 @@
           </w:r>
           <w:r>
             <w:rPr>
-              <w:b/>
-              <w:color w:val="000000"/>
+              <w:noProof/>
             </w:rPr>
             <w:t>3</w:t>
           </w:r>
@@ -792,8 +888,7 @@
           </w:r>
           <w:r>
             <w:rPr>
-              <w:b/>
-              <w:color w:val="000000"/>
+              <w:noProof/>
             </w:rPr>
             <w:t>3</w:t>
           </w:r>
@@ -846,8 +941,7 @@
           </w:r>
           <w:r>
             <w:rPr>
-              <w:b/>
-              <w:color w:val="000000"/>
+              <w:noProof/>
             </w:rPr>
             <w:t>3</w:t>
           </w:r>
@@ -893,8 +987,7 @@
           </w:r>
           <w:r>
             <w:rPr>
-              <w:b/>
-              <w:color w:val="000000"/>
+              <w:noProof/>
             </w:rPr>
             <w:t>4</w:t>
           </w:r>
@@ -940,8 +1033,7 @@
           </w:r>
           <w:r>
             <w:rPr>
-              <w:b/>
-              <w:color w:val="000000"/>
+              <w:noProof/>
             </w:rPr>
             <w:t>4</w:t>
           </w:r>
@@ -1214,7 +1306,21 @@
         <w:rPr>
           <w:rFonts w:ascii="Arial" w:eastAsia="Arial" w:hAnsi="Arial" w:cs="Arial"/>
         </w:rPr>
-        <w:t>We would like to express our great gratitude to Dr. Nasser Alsadhan for his valuable suggestions. and his aid throughout the writing of this report. His willingness to give his time so generously has been very much appreciated.</w:t>
+        <w:t xml:space="preserve">We would like to express our great gratitude to Dr. Nasser </w:t>
+      </w:r>
+      <w:proofErr w:type="spellStart"/>
+      <w:r>
+        <w:rPr>
+          <w:rFonts w:ascii="Arial" w:eastAsia="Arial" w:hAnsi="Arial" w:cs="Arial"/>
+        </w:rPr>
+        <w:t>Alsadhan</w:t>
+      </w:r>
+      <w:proofErr w:type="spellEnd"/>
+      <w:r>
+        <w:rPr>
+          <w:rFonts w:ascii="Arial" w:eastAsia="Arial" w:hAnsi="Arial" w:cs="Arial"/>
+        </w:rPr>
+        <w:t xml:space="preserve"> for his valuable suggestions. and his aid throughout the writing of this report. His willingness to give his time so generously has been very much appreciated.</w:t>
       </w:r>
     </w:p>
     <w:p>
@@ -1269,7 +1375,21 @@
         <w:rPr>
           <w:rFonts w:ascii="Arial" w:eastAsia="Arial" w:hAnsi="Arial" w:cs="Arial"/>
         </w:rPr>
-        <w:t>bic language is one of the oldest languages widely used today, and as a result of that, many Arabic speaking regions have formed dialects exclusive to their own. For example, many countries surrounding the Arabic Gulf have formed a dialect different to cou</w:t>
+        <w:t xml:space="preserve">bic language is one of the oldest languages widely used today, and </w:t>
+      </w:r>
+      <w:proofErr w:type="gramStart"/>
+      <w:r>
+        <w:rPr>
+          <w:rFonts w:ascii="Arial" w:eastAsia="Arial" w:hAnsi="Arial" w:cs="Arial"/>
+        </w:rPr>
+        <w:t>as a result of</w:t>
+      </w:r>
+      <w:proofErr w:type="gramEnd"/>
+      <w:r>
+        <w:rPr>
+          <w:rFonts w:ascii="Arial" w:eastAsia="Arial" w:hAnsi="Arial" w:cs="Arial"/>
+        </w:rPr>
+        <w:t xml:space="preserve"> that, many Arabic speaking regions have formed dialects exclusive to their own. For example, many countries surrounding the Arabic Gulf have formed a dialect different to cou</w:t>
       </w:r>
       <w:r>
         <w:rPr>
@@ -1321,7 +1441,21 @@
         <w:rPr>
           <w:rFonts w:ascii="Arial" w:eastAsia="Arial" w:hAnsi="Arial" w:cs="Arial"/>
         </w:rPr>
-        <w:t>will determine a classification easy enough for a machine to detect, but sophisticated enough to be useful.</w:t>
+        <w:t xml:space="preserve">will determine a classification easy enough for a machine to </w:t>
+      </w:r>
+      <w:proofErr w:type="gramStart"/>
+      <w:r>
+        <w:rPr>
+          <w:rFonts w:ascii="Arial" w:eastAsia="Arial" w:hAnsi="Arial" w:cs="Arial"/>
+        </w:rPr>
+        <w:t>detect, but</w:t>
+      </w:r>
+      <w:proofErr w:type="gramEnd"/>
+      <w:r>
+        <w:rPr>
+          <w:rFonts w:ascii="Arial" w:eastAsia="Arial" w:hAnsi="Arial" w:cs="Arial"/>
+        </w:rPr>
+        <w:t xml:space="preserve"> sophisticated enough to be useful.</w:t>
       </w:r>
     </w:p>
     <w:p>
@@ -1335,13 +1469,41 @@
         <w:rPr>
           <w:rFonts w:ascii="Arial" w:eastAsia="Arial" w:hAnsi="Arial" w:cs="Arial"/>
         </w:rPr>
-        <w:t>We intend to build a machine learning powered classifier that distinguishes between a set number of different Arabic dialects (e.g. Egyptian, Levant</w:t>
-      </w:r>
-      <w:r>
-        <w:rPr>
-          <w:rFonts w:ascii="Arial" w:eastAsia="Arial" w:hAnsi="Arial" w:cs="Arial"/>
-        </w:rPr>
-        <w:t>ine, Gulf, etc.) when given a piece of text. We’ll use state of the art technologies in the field of NLP (natural language processing) in order to train an effective classifier that understands the differences between dialects.</w:t>
+        <w:t>We intend to build a machine learning powered classifier that distinguishes between a set number of different Arabic dialects (</w:t>
+      </w:r>
+      <w:proofErr w:type="gramStart"/>
+      <w:r>
+        <w:rPr>
+          <w:rFonts w:ascii="Arial" w:eastAsia="Arial" w:hAnsi="Arial" w:cs="Arial"/>
+        </w:rPr>
+        <w:t>e.g.</w:t>
+      </w:r>
+      <w:proofErr w:type="gramEnd"/>
+      <w:r>
+        <w:rPr>
+          <w:rFonts w:ascii="Arial" w:eastAsia="Arial" w:hAnsi="Arial" w:cs="Arial"/>
+        </w:rPr>
+        <w:t xml:space="preserve"> Egyptian, Levant</w:t>
+      </w:r>
+      <w:r>
+        <w:rPr>
+          <w:rFonts w:ascii="Arial" w:eastAsia="Arial" w:hAnsi="Arial" w:cs="Arial"/>
+        </w:rPr>
+        <w:t xml:space="preserve">ine, Gulf, etc.) when given a piece of text. We’ll use state of the art technologies in the field of NLP (natural language processing) </w:t>
+      </w:r>
+      <w:proofErr w:type="gramStart"/>
+      <w:r>
+        <w:rPr>
+          <w:rFonts w:ascii="Arial" w:eastAsia="Arial" w:hAnsi="Arial" w:cs="Arial"/>
+        </w:rPr>
+        <w:t>in order to</w:t>
+      </w:r>
+      <w:proofErr w:type="gramEnd"/>
+      <w:r>
+        <w:rPr>
+          <w:rFonts w:ascii="Arial" w:eastAsia="Arial" w:hAnsi="Arial" w:cs="Arial"/>
+        </w:rPr>
+        <w:t xml:space="preserve"> train an effective classifier that understands the differences between dialects.</w:t>
       </w:r>
     </w:p>
     <w:p>
@@ -1654,8 +1816,16 @@
         <w:rPr>
           <w:rFonts w:ascii="Arial" w:eastAsia="Arial" w:hAnsi="Arial" w:cs="Arial"/>
         </w:rPr>
-        <w:t>2. Use this dataset to train a state of the art</w:t>
-      </w:r>
+        <w:t xml:space="preserve">2. Use this dataset to train a </w:t>
+      </w:r>
+      <w:proofErr w:type="gramStart"/>
+      <w:r>
+        <w:rPr>
+          <w:rFonts w:ascii="Arial" w:eastAsia="Arial" w:hAnsi="Arial" w:cs="Arial"/>
+        </w:rPr>
+        <w:t>state of the art</w:t>
+      </w:r>
+      <w:proofErr w:type="gramEnd"/>
       <w:r>
         <w:rPr>
           <w:rFonts w:ascii="Arial" w:eastAsia="Arial" w:hAnsi="Arial" w:cs="Arial"/>
@@ -2393,7 +2563,21 @@
       <w:rPr>
         <w:color w:val="000000"/>
       </w:rPr>
-      <w:t>[Type text][Type text][Type text]</w:t>
+      <w:t xml:space="preserve">[Type </w:t>
+    </w:r>
+    <w:proofErr w:type="gramStart"/>
+    <w:r>
+      <w:rPr>
+        <w:color w:val="000000"/>
+      </w:rPr>
+      <w:t>text][</w:t>
+    </w:r>
+    <w:proofErr w:type="gramEnd"/>
+    <w:r>
+      <w:rPr>
+        <w:color w:val="000000"/>
+      </w:rPr>
+      <w:t>Type text][Type text]</w:t>
     </w:r>
   </w:p>
 </w:ftr>

</xml_diff>